<commit_message>
Update Input number of control points handling, doc, and test
</commit_message>
<xml_diff>
--- a/doc/Tucil2_13522036_13522064.docx
+++ b/doc/Tucil2_13522036_13522064.docx
@@ -2174,7 +2174,9 @@
       <w:pPr>
         <w:ind w:left="720"/>
         <w:rPr>
-          <w:rFonts w:ascii="Calibri" w:eastAsia="Calibri" w:hAnsi="Calibri" w:cs="Calibri"/>
+          <w:rFonts w:ascii="Calibri" w:hAnsi="Calibri" w:cs="Calibri"/>
+          <w:b/>
+          <w:bCs/>
           <w:sz w:val="24"/>
           <w:szCs w:val="24"/>
         </w:rPr>
@@ -2186,6 +2188,24 @@
           <w:szCs w:val="24"/>
         </w:rPr>
         <w:t>Untuk n buah control point, persamaan kurva beziernya adalah</w:t>
+      </w:r>
+      <w:r>
+        <w:rPr>
+          <w:rFonts w:ascii="Calibri" w:hAnsi="Calibri" w:cs="Calibri" w:hint="eastAsia"/>
+          <w:sz w:val="24"/>
+          <w:szCs w:val="24"/>
+        </w:rPr>
+        <w:t xml:space="preserve"> </w:t>
+      </w:r>
+      <w:r>
+        <w:rPr>
+          <w:rFonts w:ascii="Calibri" w:hAnsi="Calibri" w:cs="Calibri" w:hint="eastAsia"/>
+          <w:b/>
+          <w:bCs/>
+          <w:sz w:val="24"/>
+          <w:szCs w:val="24"/>
+        </w:rPr>
+        <w:t>(bonus)</w:t>
       </w:r>
     </w:p>
     <w:p>
@@ -2524,12 +2544,32 @@
       </w:r>
     </w:p>
     <w:p>
+      <w:pPr>
+        <w:rPr>
+          <w:b/>
+          <w:bCs/>
+        </w:rPr>
+      </w:pPr>
       <w:r>
         <w:t>`</w:t>
       </w:r>
       <w:r>
         <w:tab/>
         <w:t>Untuk Kurva Bezier dengan n buah control point</w:t>
+      </w:r>
+      <w:r>
+        <w:rPr>
+          <w:rFonts w:hint="eastAsia"/>
+        </w:rPr>
+        <w:t xml:space="preserve"> </w:t>
+      </w:r>
+      <w:r>
+        <w:rPr>
+          <w:rFonts w:hint="eastAsia"/>
+          <w:b/>
+          <w:bCs/>
+        </w:rPr>
+        <w:t>(bonus)</w:t>
       </w:r>
     </w:p>
     <w:p>
@@ -2789,13 +2829,7 @@
     <w:p/>
     <w:p/>
     <w:p/>
-    <w:p>
-      <w:pPr>
-        <w:rPr>
-          <w:rFonts w:hint="eastAsia"/>
-        </w:rPr>
-      </w:pPr>
-    </w:p>
+    <w:p/>
     <w:p/>
     <w:p>
       <w:pPr>
@@ -4267,6 +4301,1059 @@
     <w:p/>
     <w:p>
       <w:pPr>
+        <w:rPr>
+          <w:b/>
+          <w:bCs/>
+        </w:rPr>
+      </w:pPr>
+      <w:r>
+        <w:rPr>
+          <w:rFonts w:hint="eastAsia"/>
+          <w:b/>
+          <w:bCs/>
+        </w:rPr>
+        <w:lastRenderedPageBreak/>
+        <w:t>Set point 4</w:t>
+      </w:r>
+    </w:p>
+    <w:p>
+      <w:r>
+        <w:rPr>
+          <w:noProof/>
+        </w:rPr>
+        <w:drawing>
+          <wp:inline distT="0" distB="0" distL="0" distR="0" wp14:anchorId="4D2212CC" wp14:editId="2F37EF0E">
+            <wp:extent cx="3791479" cy="5020376"/>
+            <wp:effectExtent l="0" t="0" r="0" b="8890"/>
+            <wp:docPr id="1681554975" name="Picture 1" descr="A screenshot of a computer&#10;&#10;Description automatically generated"/>
+            <wp:cNvGraphicFramePr>
+              <a:graphicFrameLocks xmlns:a="http://schemas.openxmlformats.org/drawingml/2006/main" noChangeAspect="1"/>
+            </wp:cNvGraphicFramePr>
+            <a:graphic xmlns:a="http://schemas.openxmlformats.org/drawingml/2006/main">
+              <a:graphicData uri="http://schemas.openxmlformats.org/drawingml/2006/picture">
+                <pic:pic xmlns:pic="http://schemas.openxmlformats.org/drawingml/2006/picture">
+                  <pic:nvPicPr>
+                    <pic:cNvPr id="1681554975" name="Picture 1" descr="A screenshot of a computer&#10;&#10;Description automatically generated"/>
+                    <pic:cNvPicPr/>
+                  </pic:nvPicPr>
+                  <pic:blipFill>
+                    <a:blip r:embed="rId41"/>
+                    <a:stretch>
+                      <a:fillRect/>
+                    </a:stretch>
+                  </pic:blipFill>
+                  <pic:spPr>
+                    <a:xfrm>
+                      <a:off x="0" y="0"/>
+                      <a:ext cx="3791479" cy="5020376"/>
+                    </a:xfrm>
+                    <a:prstGeom prst="rect">
+                      <a:avLst/>
+                    </a:prstGeom>
+                  </pic:spPr>
+                </pic:pic>
+              </a:graphicData>
+            </a:graphic>
+          </wp:inline>
+        </w:drawing>
+      </w:r>
+    </w:p>
+    <w:p/>
+    <w:p>
+      <w:r>
+        <w:rPr>
+          <w:noProof/>
+        </w:rPr>
+        <w:lastRenderedPageBreak/>
+        <w:drawing>
+          <wp:inline distT="0" distB="0" distL="0" distR="0" wp14:anchorId="362D3897" wp14:editId="7FE0D7F0">
+            <wp:extent cx="3791479" cy="5077534"/>
+            <wp:effectExtent l="0" t="0" r="0" b="8890"/>
+            <wp:docPr id="835846764" name="Picture 1" descr="A screenshot of a computer&#10;&#10;Description automatically generated"/>
+            <wp:cNvGraphicFramePr>
+              <a:graphicFrameLocks xmlns:a="http://schemas.openxmlformats.org/drawingml/2006/main" noChangeAspect="1"/>
+            </wp:cNvGraphicFramePr>
+            <a:graphic xmlns:a="http://schemas.openxmlformats.org/drawingml/2006/main">
+              <a:graphicData uri="http://schemas.openxmlformats.org/drawingml/2006/picture">
+                <pic:pic xmlns:pic="http://schemas.openxmlformats.org/drawingml/2006/picture">
+                  <pic:nvPicPr>
+                    <pic:cNvPr id="835846764" name="Picture 1" descr="A screenshot of a computer&#10;&#10;Description automatically generated"/>
+                    <pic:cNvPicPr/>
+                  </pic:nvPicPr>
+                  <pic:blipFill>
+                    <a:blip r:embed="rId42"/>
+                    <a:stretch>
+                      <a:fillRect/>
+                    </a:stretch>
+                  </pic:blipFill>
+                  <pic:spPr>
+                    <a:xfrm>
+                      <a:off x="0" y="0"/>
+                      <a:ext cx="3791479" cy="5077534"/>
+                    </a:xfrm>
+                    <a:prstGeom prst="rect">
+                      <a:avLst/>
+                    </a:prstGeom>
+                  </pic:spPr>
+                </pic:pic>
+              </a:graphicData>
+            </a:graphic>
+          </wp:inline>
+        </w:drawing>
+      </w:r>
+    </w:p>
+    <w:p>
+      <w:r>
+        <w:rPr>
+          <w:noProof/>
+        </w:rPr>
+        <w:lastRenderedPageBreak/>
+        <w:drawing>
+          <wp:inline distT="0" distB="0" distL="0" distR="0" wp14:anchorId="634C6D53" wp14:editId="060AEBB0">
+            <wp:extent cx="3781953" cy="5087060"/>
+            <wp:effectExtent l="0" t="0" r="9525" b="0"/>
+            <wp:docPr id="1487636969" name="Picture 1" descr="A screenshot of a computer&#10;&#10;Description automatically generated"/>
+            <wp:cNvGraphicFramePr>
+              <a:graphicFrameLocks xmlns:a="http://schemas.openxmlformats.org/drawingml/2006/main" noChangeAspect="1"/>
+            </wp:cNvGraphicFramePr>
+            <a:graphic xmlns:a="http://schemas.openxmlformats.org/drawingml/2006/main">
+              <a:graphicData uri="http://schemas.openxmlformats.org/drawingml/2006/picture">
+                <pic:pic xmlns:pic="http://schemas.openxmlformats.org/drawingml/2006/picture">
+                  <pic:nvPicPr>
+                    <pic:cNvPr id="1487636969" name="Picture 1" descr="A screenshot of a computer&#10;&#10;Description automatically generated"/>
+                    <pic:cNvPicPr/>
+                  </pic:nvPicPr>
+                  <pic:blipFill>
+                    <a:blip r:embed="rId43"/>
+                    <a:stretch>
+                      <a:fillRect/>
+                    </a:stretch>
+                  </pic:blipFill>
+                  <pic:spPr>
+                    <a:xfrm>
+                      <a:off x="0" y="0"/>
+                      <a:ext cx="3781953" cy="5087060"/>
+                    </a:xfrm>
+                    <a:prstGeom prst="rect">
+                      <a:avLst/>
+                    </a:prstGeom>
+                  </pic:spPr>
+                </pic:pic>
+              </a:graphicData>
+            </a:graphic>
+          </wp:inline>
+        </w:drawing>
+      </w:r>
+    </w:p>
+    <w:p>
+      <w:r>
+        <w:rPr>
+          <w:noProof/>
+        </w:rPr>
+        <w:lastRenderedPageBreak/>
+        <w:drawing>
+          <wp:inline distT="0" distB="0" distL="0" distR="0" wp14:anchorId="5BCF1DFB" wp14:editId="33BE13F4">
+            <wp:extent cx="3734321" cy="5077534"/>
+            <wp:effectExtent l="0" t="0" r="0" b="8890"/>
+            <wp:docPr id="1635318003" name="Picture 1" descr="A screenshot of a computer&#10;&#10;Description automatically generated"/>
+            <wp:cNvGraphicFramePr>
+              <a:graphicFrameLocks xmlns:a="http://schemas.openxmlformats.org/drawingml/2006/main" noChangeAspect="1"/>
+            </wp:cNvGraphicFramePr>
+            <a:graphic xmlns:a="http://schemas.openxmlformats.org/drawingml/2006/main">
+              <a:graphicData uri="http://schemas.openxmlformats.org/drawingml/2006/picture">
+                <pic:pic xmlns:pic="http://schemas.openxmlformats.org/drawingml/2006/picture">
+                  <pic:nvPicPr>
+                    <pic:cNvPr id="1635318003" name="Picture 1" descr="A screenshot of a computer&#10;&#10;Description automatically generated"/>
+                    <pic:cNvPicPr/>
+                  </pic:nvPicPr>
+                  <pic:blipFill>
+                    <a:blip r:embed="rId44"/>
+                    <a:stretch>
+                      <a:fillRect/>
+                    </a:stretch>
+                  </pic:blipFill>
+                  <pic:spPr>
+                    <a:xfrm>
+                      <a:off x="0" y="0"/>
+                      <a:ext cx="3734321" cy="5077534"/>
+                    </a:xfrm>
+                    <a:prstGeom prst="rect">
+                      <a:avLst/>
+                    </a:prstGeom>
+                  </pic:spPr>
+                </pic:pic>
+              </a:graphicData>
+            </a:graphic>
+          </wp:inline>
+        </w:drawing>
+      </w:r>
+    </w:p>
+    <w:p/>
+    <w:p/>
+    <w:p/>
+    <w:p/>
+    <w:p/>
+    <w:p/>
+    <w:p/>
+    <w:p/>
+    <w:p/>
+    <w:p/>
+    <w:p/>
+    <w:p/>
+    <w:p/>
+    <w:p/>
+    <w:p/>
+    <w:p/>
+    <w:p/>
+    <w:p>
+      <w:pPr>
+        <w:pStyle w:val="ListParagraph"/>
+        <w:numPr>
+          <w:ilvl w:val="0"/>
+          <w:numId w:val="13"/>
+        </w:numPr>
+        <w:rPr>
+          <w:b/>
+          <w:bCs/>
+        </w:rPr>
+      </w:pPr>
+      <w:r>
+        <w:rPr>
+          <w:b/>
+        </w:rPr>
+        <w:lastRenderedPageBreak/>
+        <w:t>Hasil dengan menggunakan Metode Brute Force</w:t>
+      </w:r>
+    </w:p>
+    <w:p>
+      <w:pPr>
+        <w:pStyle w:val="ListParagraph"/>
+        <w:rPr>
+          <w:b/>
+          <w:bCs/>
+        </w:rPr>
+      </w:pPr>
+      <w:r>
+        <w:rPr>
+          <w:b/>
+          <w:bCs/>
+          <w:noProof/>
+        </w:rPr>
+        <w:drawing>
+          <wp:inline distT="0" distB="0" distL="0" distR="0" wp14:anchorId="0D812D0C" wp14:editId="2FA9D7F0">
+            <wp:extent cx="3772426" cy="3077004"/>
+            <wp:effectExtent l="0" t="0" r="0" b="9525"/>
+            <wp:docPr id="23545072" name="Picture 1" descr="A screenshot of a computer&#10;&#10;Description automatically generated"/>
+            <wp:cNvGraphicFramePr>
+              <a:graphicFrameLocks xmlns:a="http://schemas.openxmlformats.org/drawingml/2006/main" noChangeAspect="1"/>
+            </wp:cNvGraphicFramePr>
+            <a:graphic xmlns:a="http://schemas.openxmlformats.org/drawingml/2006/main">
+              <a:graphicData uri="http://schemas.openxmlformats.org/drawingml/2006/picture">
+                <pic:pic xmlns:pic="http://schemas.openxmlformats.org/drawingml/2006/picture">
+                  <pic:nvPicPr>
+                    <pic:cNvPr id="23545072" name="Picture 1" descr="A screenshot of a computer&#10;&#10;Description automatically generated"/>
+                    <pic:cNvPicPr/>
+                  </pic:nvPicPr>
+                  <pic:blipFill>
+                    <a:blip r:embed="rId45"/>
+                    <a:stretch>
+                      <a:fillRect/>
+                    </a:stretch>
+                  </pic:blipFill>
+                  <pic:spPr>
+                    <a:xfrm>
+                      <a:off x="0" y="0"/>
+                      <a:ext cx="3772426" cy="3077004"/>
+                    </a:xfrm>
+                    <a:prstGeom prst="rect">
+                      <a:avLst/>
+                    </a:prstGeom>
+                  </pic:spPr>
+                </pic:pic>
+              </a:graphicData>
+            </a:graphic>
+          </wp:inline>
+        </w:drawing>
+      </w:r>
+    </w:p>
+    <w:p>
+      <w:pPr>
+        <w:pStyle w:val="ListParagraph"/>
+        <w:rPr>
+          <w:b/>
+          <w:bCs/>
+        </w:rPr>
+      </w:pPr>
+      <w:r>
+        <w:rPr>
+          <w:b/>
+          <w:bCs/>
+          <w:noProof/>
+        </w:rPr>
+        <w:drawing>
+          <wp:inline distT="0" distB="0" distL="0" distR="0" wp14:anchorId="6A42E5CE" wp14:editId="39AE9B38">
+            <wp:extent cx="5943600" cy="3483610"/>
+            <wp:effectExtent l="0" t="0" r="0" b="2540"/>
+            <wp:docPr id="1395788889" name="Picture 1" descr="A diagram of a triangle with lines and dots&#10;&#10;Description automatically generated"/>
+            <wp:cNvGraphicFramePr>
+              <a:graphicFrameLocks xmlns:a="http://schemas.openxmlformats.org/drawingml/2006/main" noChangeAspect="1"/>
+            </wp:cNvGraphicFramePr>
+            <a:graphic xmlns:a="http://schemas.openxmlformats.org/drawingml/2006/main">
+              <a:graphicData uri="http://schemas.openxmlformats.org/drawingml/2006/picture">
+                <pic:pic xmlns:pic="http://schemas.openxmlformats.org/drawingml/2006/picture">
+                  <pic:nvPicPr>
+                    <pic:cNvPr id="1395788889" name="Picture 1" descr="A diagram of a triangle with lines and dots&#10;&#10;Description automatically generated"/>
+                    <pic:cNvPicPr/>
+                  </pic:nvPicPr>
+                  <pic:blipFill>
+                    <a:blip r:embed="rId46"/>
+                    <a:stretch>
+                      <a:fillRect/>
+                    </a:stretch>
+                  </pic:blipFill>
+                  <pic:spPr>
+                    <a:xfrm>
+                      <a:off x="0" y="0"/>
+                      <a:ext cx="5943600" cy="3483610"/>
+                    </a:xfrm>
+                    <a:prstGeom prst="rect">
+                      <a:avLst/>
+                    </a:prstGeom>
+                  </pic:spPr>
+                </pic:pic>
+              </a:graphicData>
+            </a:graphic>
+          </wp:inline>
+        </w:drawing>
+      </w:r>
+    </w:p>
+    <w:p>
+      <w:pPr>
+        <w:pStyle w:val="ListParagraph"/>
+        <w:rPr>
+          <w:b/>
+          <w:bCs/>
+        </w:rPr>
+      </w:pPr>
+    </w:p>
+    <w:p>
+      <w:pPr>
+        <w:pStyle w:val="ListParagraph"/>
+        <w:rPr>
+          <w:b/>
+          <w:bCs/>
+        </w:rPr>
+      </w:pPr>
+    </w:p>
+    <w:p>
+      <w:pPr>
+        <w:pStyle w:val="ListParagraph"/>
+        <w:rPr>
+          <w:b/>
+          <w:bCs/>
+        </w:rPr>
+      </w:pPr>
+    </w:p>
+    <w:p>
+      <w:pPr>
+        <w:pStyle w:val="ListParagraph"/>
+        <w:rPr>
+          <w:b/>
+          <w:bCs/>
+        </w:rPr>
+      </w:pPr>
+    </w:p>
+    <w:p>
+      <w:pPr>
+        <w:pStyle w:val="ListParagraph"/>
+        <w:rPr>
+          <w:b/>
+          <w:bCs/>
+        </w:rPr>
+      </w:pPr>
+    </w:p>
+    <w:p>
+      <w:pPr>
+        <w:pStyle w:val="ListParagraph"/>
+        <w:rPr>
+          <w:b/>
+          <w:bCs/>
+        </w:rPr>
+      </w:pPr>
+    </w:p>
+    <w:p>
+      <w:pPr>
+        <w:pStyle w:val="ListParagraph"/>
+        <w:rPr>
+          <w:b/>
+          <w:bCs/>
+        </w:rPr>
+      </w:pPr>
+    </w:p>
+    <w:p>
+      <w:pPr>
+        <w:pStyle w:val="ListParagraph"/>
+        <w:numPr>
+          <w:ilvl w:val="0"/>
+          <w:numId w:val="13"/>
+        </w:numPr>
+        <w:rPr>
+          <w:b/>
+          <w:bCs/>
+        </w:rPr>
+      </w:pPr>
+      <w:r>
+        <w:rPr>
+          <w:rFonts w:hint="eastAsia"/>
+          <w:b/>
+        </w:rPr>
+        <w:lastRenderedPageBreak/>
+        <w:t>Hasil dengan menggunakan Metode Divide And Conquer</w:t>
+      </w:r>
+    </w:p>
+    <w:p>
+      <w:r>
+        <w:rPr>
+          <w:noProof/>
+        </w:rPr>
+        <w:drawing>
+          <wp:inline distT="0" distB="0" distL="0" distR="0" wp14:anchorId="379E946B" wp14:editId="59B090AE">
+            <wp:extent cx="3772426" cy="3115110"/>
+            <wp:effectExtent l="0" t="0" r="0" b="9525"/>
+            <wp:docPr id="1908195776" name="Picture 1" descr="A screenshot of a computer&#10;&#10;Description automatically generated"/>
+            <wp:cNvGraphicFramePr>
+              <a:graphicFrameLocks xmlns:a="http://schemas.openxmlformats.org/drawingml/2006/main" noChangeAspect="1"/>
+            </wp:cNvGraphicFramePr>
+            <a:graphic xmlns:a="http://schemas.openxmlformats.org/drawingml/2006/main">
+              <a:graphicData uri="http://schemas.openxmlformats.org/drawingml/2006/picture">
+                <pic:pic xmlns:pic="http://schemas.openxmlformats.org/drawingml/2006/picture">
+                  <pic:nvPicPr>
+                    <pic:cNvPr id="1908195776" name="Picture 1" descr="A screenshot of a computer&#10;&#10;Description automatically generated"/>
+                    <pic:cNvPicPr/>
+                  </pic:nvPicPr>
+                  <pic:blipFill>
+                    <a:blip r:embed="rId47"/>
+                    <a:stretch>
+                      <a:fillRect/>
+                    </a:stretch>
+                  </pic:blipFill>
+                  <pic:spPr>
+                    <a:xfrm>
+                      <a:off x="0" y="0"/>
+                      <a:ext cx="3772426" cy="3115110"/>
+                    </a:xfrm>
+                    <a:prstGeom prst="rect">
+                      <a:avLst/>
+                    </a:prstGeom>
+                  </pic:spPr>
+                </pic:pic>
+              </a:graphicData>
+            </a:graphic>
+          </wp:inline>
+        </w:drawing>
+      </w:r>
+    </w:p>
+    <w:p>
+      <w:r>
+        <w:rPr>
+          <w:noProof/>
+        </w:rPr>
+        <w:drawing>
+          <wp:inline distT="0" distB="0" distL="0" distR="0" wp14:anchorId="069907CE" wp14:editId="751F6349">
+            <wp:extent cx="5943600" cy="3462020"/>
+            <wp:effectExtent l="0" t="0" r="0" b="5080"/>
+            <wp:docPr id="1740752231" name="Picture 1" descr="A computer screen shot of a graph&#10;&#10;Description automatically generated"/>
+            <wp:cNvGraphicFramePr>
+              <a:graphicFrameLocks xmlns:a="http://schemas.openxmlformats.org/drawingml/2006/main" noChangeAspect="1"/>
+            </wp:cNvGraphicFramePr>
+            <a:graphic xmlns:a="http://schemas.openxmlformats.org/drawingml/2006/main">
+              <a:graphicData uri="http://schemas.openxmlformats.org/drawingml/2006/picture">
+                <pic:pic xmlns:pic="http://schemas.openxmlformats.org/drawingml/2006/picture">
+                  <pic:nvPicPr>
+                    <pic:cNvPr id="1740752231" name="Picture 1" descr="A computer screen shot of a graph&#10;&#10;Description automatically generated"/>
+                    <pic:cNvPicPr/>
+                  </pic:nvPicPr>
+                  <pic:blipFill>
+                    <a:blip r:embed="rId48"/>
+                    <a:stretch>
+                      <a:fillRect/>
+                    </a:stretch>
+                  </pic:blipFill>
+                  <pic:spPr>
+                    <a:xfrm>
+                      <a:off x="0" y="0"/>
+                      <a:ext cx="5943600" cy="3462020"/>
+                    </a:xfrm>
+                    <a:prstGeom prst="rect">
+                      <a:avLst/>
+                    </a:prstGeom>
+                  </pic:spPr>
+                </pic:pic>
+              </a:graphicData>
+            </a:graphic>
+          </wp:inline>
+        </w:drawing>
+      </w:r>
+    </w:p>
+    <w:p/>
+    <w:p/>
+    <w:p/>
+    <w:p/>
+    <w:p/>
+    <w:p/>
+    <w:p/>
+    <w:p>
+      <w:pPr>
+        <w:rPr>
+          <w:b/>
+          <w:bCs/>
+        </w:rPr>
+      </w:pPr>
+      <w:r>
+        <w:rPr>
+          <w:rFonts w:hint="eastAsia"/>
+          <w:b/>
+          <w:bCs/>
+        </w:rPr>
+        <w:lastRenderedPageBreak/>
+        <w:t>Set point 5</w:t>
+      </w:r>
+    </w:p>
+    <w:p>
+      <w:pPr>
+        <w:rPr>
+          <w:b/>
+          <w:bCs/>
+        </w:rPr>
+      </w:pPr>
+      <w:r>
+        <w:rPr>
+          <w:b/>
+          <w:bCs/>
+        </w:rPr>
+        <w:drawing>
+          <wp:inline distT="0" distB="0" distL="0" distR="0" wp14:anchorId="681F657D" wp14:editId="17855EC1">
+            <wp:extent cx="3762900" cy="5058481"/>
+            <wp:effectExtent l="0" t="0" r="9525" b="8890"/>
+            <wp:docPr id="1176478684" name="Picture 1" descr="A screenshot of a computer&#10;&#10;Description automatically generated"/>
+            <wp:cNvGraphicFramePr>
+              <a:graphicFrameLocks xmlns:a="http://schemas.openxmlformats.org/drawingml/2006/main" noChangeAspect="1"/>
+            </wp:cNvGraphicFramePr>
+            <a:graphic xmlns:a="http://schemas.openxmlformats.org/drawingml/2006/main">
+              <a:graphicData uri="http://schemas.openxmlformats.org/drawingml/2006/picture">
+                <pic:pic xmlns:pic="http://schemas.openxmlformats.org/drawingml/2006/picture">
+                  <pic:nvPicPr>
+                    <pic:cNvPr id="1176478684" name="Picture 1" descr="A screenshot of a computer&#10;&#10;Description automatically generated"/>
+                    <pic:cNvPicPr/>
+                  </pic:nvPicPr>
+                  <pic:blipFill>
+                    <a:blip r:embed="rId49"/>
+                    <a:stretch>
+                      <a:fillRect/>
+                    </a:stretch>
+                  </pic:blipFill>
+                  <pic:spPr>
+                    <a:xfrm>
+                      <a:off x="0" y="0"/>
+                      <a:ext cx="3762900" cy="5058481"/>
+                    </a:xfrm>
+                    <a:prstGeom prst="rect">
+                      <a:avLst/>
+                    </a:prstGeom>
+                  </pic:spPr>
+                </pic:pic>
+              </a:graphicData>
+            </a:graphic>
+          </wp:inline>
+        </w:drawing>
+      </w:r>
+    </w:p>
+    <w:p>
+      <w:pPr>
+        <w:rPr>
+          <w:b/>
+          <w:bCs/>
+        </w:rPr>
+      </w:pPr>
+      <w:r>
+        <w:rPr>
+          <w:b/>
+          <w:bCs/>
+        </w:rPr>
+        <w:lastRenderedPageBreak/>
+        <w:drawing>
+          <wp:inline distT="0" distB="0" distL="0" distR="0" wp14:anchorId="12D9526A" wp14:editId="363B5D70">
+            <wp:extent cx="3734321" cy="5087060"/>
+            <wp:effectExtent l="0" t="0" r="0" b="0"/>
+            <wp:docPr id="1232676153" name="Picture 1" descr="A screenshot of a computer&#10;&#10;Description automatically generated"/>
+            <wp:cNvGraphicFramePr>
+              <a:graphicFrameLocks xmlns:a="http://schemas.openxmlformats.org/drawingml/2006/main" noChangeAspect="1"/>
+            </wp:cNvGraphicFramePr>
+            <a:graphic xmlns:a="http://schemas.openxmlformats.org/drawingml/2006/main">
+              <a:graphicData uri="http://schemas.openxmlformats.org/drawingml/2006/picture">
+                <pic:pic xmlns:pic="http://schemas.openxmlformats.org/drawingml/2006/picture">
+                  <pic:nvPicPr>
+                    <pic:cNvPr id="1232676153" name="Picture 1" descr="A screenshot of a computer&#10;&#10;Description automatically generated"/>
+                    <pic:cNvPicPr/>
+                  </pic:nvPicPr>
+                  <pic:blipFill>
+                    <a:blip r:embed="rId50"/>
+                    <a:stretch>
+                      <a:fillRect/>
+                    </a:stretch>
+                  </pic:blipFill>
+                  <pic:spPr>
+                    <a:xfrm>
+                      <a:off x="0" y="0"/>
+                      <a:ext cx="3734321" cy="5087060"/>
+                    </a:xfrm>
+                    <a:prstGeom prst="rect">
+                      <a:avLst/>
+                    </a:prstGeom>
+                  </pic:spPr>
+                </pic:pic>
+              </a:graphicData>
+            </a:graphic>
+          </wp:inline>
+        </w:drawing>
+      </w:r>
+    </w:p>
+    <w:p>
+      <w:pPr>
+        <w:rPr>
+          <w:b/>
+          <w:bCs/>
+        </w:rPr>
+      </w:pPr>
+    </w:p>
+    <w:p>
+      <w:pPr>
+        <w:rPr>
+          <w:b/>
+          <w:bCs/>
+        </w:rPr>
+      </w:pPr>
+    </w:p>
+    <w:p>
+      <w:pPr>
+        <w:rPr>
+          <w:b/>
+          <w:bCs/>
+        </w:rPr>
+      </w:pPr>
+    </w:p>
+    <w:p>
+      <w:pPr>
+        <w:rPr>
+          <w:b/>
+          <w:bCs/>
+        </w:rPr>
+      </w:pPr>
+    </w:p>
+    <w:p>
+      <w:pPr>
+        <w:rPr>
+          <w:b/>
+          <w:bCs/>
+        </w:rPr>
+      </w:pPr>
+    </w:p>
+    <w:p>
+      <w:pPr>
+        <w:rPr>
+          <w:b/>
+          <w:bCs/>
+        </w:rPr>
+      </w:pPr>
+    </w:p>
+    <w:p>
+      <w:pPr>
+        <w:rPr>
+          <w:b/>
+          <w:bCs/>
+        </w:rPr>
+      </w:pPr>
+    </w:p>
+    <w:p>
+      <w:pPr>
+        <w:rPr>
+          <w:b/>
+          <w:bCs/>
+        </w:rPr>
+      </w:pPr>
+    </w:p>
+    <w:p>
+      <w:pPr>
+        <w:rPr>
+          <w:b/>
+          <w:bCs/>
+        </w:rPr>
+      </w:pPr>
+    </w:p>
+    <w:p>
+      <w:pPr>
+        <w:rPr>
+          <w:b/>
+          <w:bCs/>
+        </w:rPr>
+      </w:pPr>
+    </w:p>
+    <w:p>
+      <w:pPr>
+        <w:rPr>
+          <w:b/>
+          <w:bCs/>
+        </w:rPr>
+      </w:pPr>
+    </w:p>
+    <w:p>
+      <w:pPr>
+        <w:rPr>
+          <w:b/>
+          <w:bCs/>
+        </w:rPr>
+      </w:pPr>
+    </w:p>
+    <w:p>
+      <w:pPr>
+        <w:rPr>
+          <w:b/>
+          <w:bCs/>
+        </w:rPr>
+      </w:pPr>
+    </w:p>
+    <w:p>
+      <w:pPr>
+        <w:rPr>
+          <w:b/>
+          <w:bCs/>
+        </w:rPr>
+      </w:pPr>
+    </w:p>
+    <w:p>
+      <w:pPr>
+        <w:rPr>
+          <w:b/>
+          <w:bCs/>
+        </w:rPr>
+      </w:pPr>
+    </w:p>
+    <w:p>
+      <w:pPr>
+        <w:rPr>
+          <w:b/>
+          <w:bCs/>
+        </w:rPr>
+      </w:pPr>
+    </w:p>
+    <w:p>
+      <w:pPr>
+        <w:rPr>
+          <w:b/>
+          <w:bCs/>
+        </w:rPr>
+      </w:pPr>
+    </w:p>
+    <w:p>
+      <w:pPr>
+        <w:pStyle w:val="ListParagraph"/>
+        <w:numPr>
+          <w:ilvl w:val="0"/>
+          <w:numId w:val="14"/>
+        </w:numPr>
+        <w:rPr>
+          <w:rFonts w:hint="eastAsia"/>
+          <w:b/>
+          <w:bCs/>
+        </w:rPr>
+      </w:pPr>
+      <w:r>
+        <w:rPr>
+          <w:b/>
+        </w:rPr>
+        <w:lastRenderedPageBreak/>
+        <w:t>Hasil dengan menggunakan Metode Brute Force</w:t>
+      </w:r>
+    </w:p>
+    <w:p>
+      <w:pPr>
+        <w:rPr>
+          <w:b/>
+          <w:bCs/>
+        </w:rPr>
+      </w:pPr>
+      <w:r>
+        <w:rPr>
+          <w:b/>
+          <w:bCs/>
+        </w:rPr>
+        <w:drawing>
+          <wp:inline distT="0" distB="0" distL="0" distR="0" wp14:anchorId="63E81673" wp14:editId="59B22633">
+            <wp:extent cx="3753374" cy="3086531"/>
+            <wp:effectExtent l="0" t="0" r="0" b="0"/>
+            <wp:docPr id="1482731049" name="Picture 1" descr="A screenshot of a computer&#10;&#10;Description automatically generated"/>
+            <wp:cNvGraphicFramePr>
+              <a:graphicFrameLocks xmlns:a="http://schemas.openxmlformats.org/drawingml/2006/main" noChangeAspect="1"/>
+            </wp:cNvGraphicFramePr>
+            <a:graphic xmlns:a="http://schemas.openxmlformats.org/drawingml/2006/main">
+              <a:graphicData uri="http://schemas.openxmlformats.org/drawingml/2006/picture">
+                <pic:pic xmlns:pic="http://schemas.openxmlformats.org/drawingml/2006/picture">
+                  <pic:nvPicPr>
+                    <pic:cNvPr id="1482731049" name="Picture 1" descr="A screenshot of a computer&#10;&#10;Description automatically generated"/>
+                    <pic:cNvPicPr/>
+                  </pic:nvPicPr>
+                  <pic:blipFill>
+                    <a:blip r:embed="rId51"/>
+                    <a:stretch>
+                      <a:fillRect/>
+                    </a:stretch>
+                  </pic:blipFill>
+                  <pic:spPr>
+                    <a:xfrm>
+                      <a:off x="0" y="0"/>
+                      <a:ext cx="3753374" cy="3086531"/>
+                    </a:xfrm>
+                    <a:prstGeom prst="rect">
+                      <a:avLst/>
+                    </a:prstGeom>
+                  </pic:spPr>
+                </pic:pic>
+              </a:graphicData>
+            </a:graphic>
+          </wp:inline>
+        </w:drawing>
+      </w:r>
+    </w:p>
+    <w:p>
+      <w:pPr>
+        <w:rPr>
+          <w:b/>
+          <w:bCs/>
+        </w:rPr>
+      </w:pPr>
+      <w:r>
+        <w:rPr>
+          <w:b/>
+          <w:bCs/>
+        </w:rPr>
+        <w:drawing>
+          <wp:inline distT="0" distB="0" distL="0" distR="0" wp14:anchorId="59182310" wp14:editId="220C08E7">
+            <wp:extent cx="5943600" cy="3484245"/>
+            <wp:effectExtent l="0" t="0" r="0" b="1905"/>
+            <wp:docPr id="1299557506" name="Picture 1" descr="A graph with red and blue lines&#10;&#10;Description automatically generated"/>
+            <wp:cNvGraphicFramePr>
+              <a:graphicFrameLocks xmlns:a="http://schemas.openxmlformats.org/drawingml/2006/main" noChangeAspect="1"/>
+            </wp:cNvGraphicFramePr>
+            <a:graphic xmlns:a="http://schemas.openxmlformats.org/drawingml/2006/main">
+              <a:graphicData uri="http://schemas.openxmlformats.org/drawingml/2006/picture">
+                <pic:pic xmlns:pic="http://schemas.openxmlformats.org/drawingml/2006/picture">
+                  <pic:nvPicPr>
+                    <pic:cNvPr id="1299557506" name="Picture 1" descr="A graph with red and blue lines&#10;&#10;Description automatically generated"/>
+                    <pic:cNvPicPr/>
+                  </pic:nvPicPr>
+                  <pic:blipFill>
+                    <a:blip r:embed="rId52"/>
+                    <a:stretch>
+                      <a:fillRect/>
+                    </a:stretch>
+                  </pic:blipFill>
+                  <pic:spPr>
+                    <a:xfrm>
+                      <a:off x="0" y="0"/>
+                      <a:ext cx="5943600" cy="3484245"/>
+                    </a:xfrm>
+                    <a:prstGeom prst="rect">
+                      <a:avLst/>
+                    </a:prstGeom>
+                  </pic:spPr>
+                </pic:pic>
+              </a:graphicData>
+            </a:graphic>
+          </wp:inline>
+        </w:drawing>
+      </w:r>
+    </w:p>
+    <w:p>
+      <w:pPr>
+        <w:rPr>
+          <w:b/>
+          <w:bCs/>
+        </w:rPr>
+      </w:pPr>
+    </w:p>
+    <w:p>
+      <w:pPr>
+        <w:rPr>
+          <w:b/>
+          <w:bCs/>
+        </w:rPr>
+      </w:pPr>
+    </w:p>
+    <w:p>
+      <w:pPr>
+        <w:rPr>
+          <w:b/>
+          <w:bCs/>
+        </w:rPr>
+      </w:pPr>
+    </w:p>
+    <w:p>
+      <w:pPr>
+        <w:rPr>
+          <w:b/>
+          <w:bCs/>
+        </w:rPr>
+      </w:pPr>
+    </w:p>
+    <w:p>
+      <w:pPr>
+        <w:rPr>
+          <w:b/>
+          <w:bCs/>
+        </w:rPr>
+      </w:pPr>
+    </w:p>
+    <w:p>
+      <w:pPr>
+        <w:rPr>
+          <w:b/>
+          <w:bCs/>
+        </w:rPr>
+      </w:pPr>
+    </w:p>
+    <w:p>
+      <w:pPr>
+        <w:rPr>
+          <w:b/>
+          <w:bCs/>
+        </w:rPr>
+      </w:pPr>
+    </w:p>
+    <w:p>
+      <w:pPr>
+        <w:pStyle w:val="ListParagraph"/>
+        <w:numPr>
+          <w:ilvl w:val="0"/>
+          <w:numId w:val="14"/>
+        </w:numPr>
+        <w:rPr>
+          <w:b/>
+          <w:bCs/>
+        </w:rPr>
+      </w:pPr>
+      <w:r>
+        <w:rPr>
+          <w:rFonts w:hint="eastAsia"/>
+          <w:b/>
+        </w:rPr>
+        <w:lastRenderedPageBreak/>
+        <w:t>Hasil dengan menggunakan Metode Divide And Conquer</w:t>
+      </w:r>
+    </w:p>
+    <w:p>
+      <w:pPr>
+        <w:pStyle w:val="ListParagraph"/>
+        <w:rPr>
+          <w:b/>
+          <w:bCs/>
+        </w:rPr>
+      </w:pPr>
+      <w:r>
+        <w:rPr>
+          <w:b/>
+          <w:bCs/>
+        </w:rPr>
+        <w:drawing>
+          <wp:inline distT="0" distB="0" distL="0" distR="0" wp14:anchorId="55D453A9" wp14:editId="4D9A6EE8">
+            <wp:extent cx="3781953" cy="3115110"/>
+            <wp:effectExtent l="0" t="0" r="9525" b="9525"/>
+            <wp:docPr id="1665515343" name="Picture 1" descr="A screenshot of a computer&#10;&#10;Description automatically generated"/>
+            <wp:cNvGraphicFramePr>
+              <a:graphicFrameLocks xmlns:a="http://schemas.openxmlformats.org/drawingml/2006/main" noChangeAspect="1"/>
+            </wp:cNvGraphicFramePr>
+            <a:graphic xmlns:a="http://schemas.openxmlformats.org/drawingml/2006/main">
+              <a:graphicData uri="http://schemas.openxmlformats.org/drawingml/2006/picture">
+                <pic:pic xmlns:pic="http://schemas.openxmlformats.org/drawingml/2006/picture">
+                  <pic:nvPicPr>
+                    <pic:cNvPr id="1665515343" name="Picture 1" descr="A screenshot of a computer&#10;&#10;Description automatically generated"/>
+                    <pic:cNvPicPr/>
+                  </pic:nvPicPr>
+                  <pic:blipFill>
+                    <a:blip r:embed="rId53"/>
+                    <a:stretch>
+                      <a:fillRect/>
+                    </a:stretch>
+                  </pic:blipFill>
+                  <pic:spPr>
+                    <a:xfrm>
+                      <a:off x="0" y="0"/>
+                      <a:ext cx="3781953" cy="3115110"/>
+                    </a:xfrm>
+                    <a:prstGeom prst="rect">
+                      <a:avLst/>
+                    </a:prstGeom>
+                  </pic:spPr>
+                </pic:pic>
+              </a:graphicData>
+            </a:graphic>
+          </wp:inline>
+        </w:drawing>
+      </w:r>
+    </w:p>
+    <w:p>
+      <w:pPr>
+        <w:pStyle w:val="ListParagraph"/>
+        <w:rPr>
+          <w:rFonts w:hint="eastAsia"/>
+          <w:b/>
+          <w:bCs/>
+        </w:rPr>
+      </w:pPr>
+      <w:r>
+        <w:rPr>
+          <w:b/>
+          <w:bCs/>
+        </w:rPr>
+        <w:drawing>
+          <wp:inline distT="0" distB="0" distL="0" distR="0" wp14:anchorId="1AD823EC" wp14:editId="28E0C8C9">
+            <wp:extent cx="5943600" cy="3477895"/>
+            <wp:effectExtent l="0" t="0" r="0" b="8255"/>
+            <wp:docPr id="1247788884" name="Picture 1"/>
+            <wp:cNvGraphicFramePr>
+              <a:graphicFrameLocks xmlns:a="http://schemas.openxmlformats.org/drawingml/2006/main" noChangeAspect="1"/>
+            </wp:cNvGraphicFramePr>
+            <a:graphic xmlns:a="http://schemas.openxmlformats.org/drawingml/2006/main">
+              <a:graphicData uri="http://schemas.openxmlformats.org/drawingml/2006/picture">
+                <pic:pic xmlns:pic="http://schemas.openxmlformats.org/drawingml/2006/picture">
+                  <pic:nvPicPr>
+                    <pic:cNvPr id="1247788884" name=""/>
+                    <pic:cNvPicPr/>
+                  </pic:nvPicPr>
+                  <pic:blipFill>
+                    <a:blip r:embed="rId54"/>
+                    <a:stretch>
+                      <a:fillRect/>
+                    </a:stretch>
+                  </pic:blipFill>
+                  <pic:spPr>
+                    <a:xfrm>
+                      <a:off x="0" y="0"/>
+                      <a:ext cx="5943600" cy="3477895"/>
+                    </a:xfrm>
+                    <a:prstGeom prst="rect">
+                      <a:avLst/>
+                    </a:prstGeom>
+                  </pic:spPr>
+                </pic:pic>
+              </a:graphicData>
+            </a:graphic>
+          </wp:inline>
+        </w:drawing>
+      </w:r>
+    </w:p>
+    <w:p/>
+    <w:p>
+      <w:pPr>
         <w:jc w:val="center"/>
         <w:rPr>
           <w:b/>
@@ -4280,7 +5367,6 @@
           <w:sz w:val="32"/>
           <w:szCs w:val="32"/>
         </w:rPr>
-        <w:lastRenderedPageBreak/>
         <w:t>Bab 5: Perbandingan dan Analisis Kompleksitas Waktu</w:t>
       </w:r>
     </w:p>
@@ -4308,6 +5394,7 @@
         </w:numPr>
       </w:pPr>
       <w:r>
+        <w:lastRenderedPageBreak/>
         <w:t>Divide And Conquer</w:t>
       </w:r>
     </w:p>
@@ -4590,6 +5677,20 @@
       <w:r>
         <w:t>Analisis Kompleksitas Waktu untuk Kurva Bezier dengan n buah control point</w:t>
       </w:r>
+      <w:r>
+        <w:rPr>
+          <w:rFonts w:hint="eastAsia"/>
+        </w:rPr>
+        <w:t xml:space="preserve"> </w:t>
+      </w:r>
+      <w:r>
+        <w:rPr>
+          <w:rFonts w:hint="eastAsia"/>
+          <w:b/>
+          <w:bCs/>
+        </w:rPr>
+        <w:t>(bonus)</w:t>
+      </w:r>
     </w:p>
     <w:p>
       <w:pPr>
@@ -4651,14 +5752,7 @@
         <w:rPr>
           <w:b/>
         </w:rPr>
-        <w:t xml:space="preserve">kompleksitas </w:t>
-      </w:r>
-      <w:r>
-        <w:rPr>
-          <w:b/>
-        </w:rPr>
-        <w:lastRenderedPageBreak/>
-        <w:t>waktu dari proses ini saja adalah O(2</w:t>
+        <w:t>kompleksitas waktu dari proses ini saja adalah O(2</w:t>
       </w:r>
       <w:r>
         <w:rPr>
@@ -4749,6 +5843,7 @@
         </w:rPr>
       </w:pPr>
       <w:r>
+        <w:lastRenderedPageBreak/>
         <w:t xml:space="preserve">Misalkan n adalah banyak control point, p adalah banyak titik kurva bezier yang dibuat, dan m adalah banyak iterasi yang dilakukan. Di dalam metode brute force, kita harus memanggil fungsi </w:t>
       </w:r>
       <w:r>
@@ -4977,7 +6072,6 @@
     <w:p>
       <w:pPr>
         <w:rPr>
-          <w:rFonts w:hint="eastAsia"/>
           <w:b/>
         </w:rPr>
       </w:pPr>
@@ -5126,7 +6220,7 @@
       </w:r>
     </w:p>
     <w:p>
-      <w:hyperlink r:id="rId41">
+      <w:hyperlink r:id="rId55">
         <w:r>
           <w:rPr>
             <w:color w:val="1155CC"/>
@@ -5202,6 +6296,7 @@
                 <w:rFonts w:ascii="Calibri" w:eastAsia="Calibri" w:hAnsi="Calibri" w:cs="Calibri"/>
                 <w:b/>
               </w:rPr>
+              <w:lastRenderedPageBreak/>
               <w:t>Poin</w:t>
             </w:r>
           </w:p>
@@ -5860,6 +6955,95 @@
 <file path=word/numbering.xml><?xml version="1.0" encoding="utf-8"?>
 <w:numbering xmlns:wpc="http://schemas.microsoft.com/office/word/2010/wordprocessingCanvas" xmlns:cx="http://schemas.microsoft.com/office/drawing/2014/chartex" xmlns:cx1="http://schemas.microsoft.com/office/drawing/2015/9/8/chartex" xmlns:cx2="http://schemas.microsoft.com/office/drawing/2015/10/21/chartex" xmlns:cx3="http://schemas.microsoft.com/office/drawing/2016/5/9/chartex" xmlns:cx4="http://schemas.microsoft.com/office/drawing/2016/5/10/chartex" xmlns:cx5="http://schemas.microsoft.com/office/drawing/2016/5/11/chartex" xmlns:cx6="http://schemas.microsoft.com/office/drawing/2016/5/12/chartex" xmlns:cx7="http://schemas.microsoft.com/office/drawing/2016/5/13/chartex" xmlns:cx8="http://schemas.microsoft.com/office/drawing/2016/5/14/chartex" xmlns:mc="http://schemas.openxmlformats.org/markup-compatibility/2006" xmlns:aink="http://schemas.microsoft.com/office/drawing/2016/ink" xmlns:am3d="http://schemas.microsoft.com/office/drawing/2017/model3d" xmlns:o="urn:schemas-microsoft-com:office:office" xmlns:oel="http://schemas.microsoft.com/office/2019/extlst" xmlns:r="http://schemas.openxmlformats.org/officeDocument/2006/relationships" xmlns:m="http://schemas.openxmlformats.org/officeDocument/2006/math" xmlns:v="urn:schemas-microsoft-com:vml" xmlns:wp14="http://schemas.microsoft.com/office/word/2010/wordprocessingDrawing" xmlns:wp="http://schemas.openxmlformats.org/drawingml/2006/wordprocessingDrawing" xmlns:w10="urn:schemas-microsoft-com:office:word" xmlns:w="http://schemas.openxmlformats.org/wordprocessingml/2006/main" xmlns:w14="http://schemas.microsoft.com/office/word/2010/wordml" xmlns:w15="http://schemas.microsoft.com/office/word/2012/wordml" xmlns:w16cex="http://schemas.microsoft.com/office/word/2018/wordml/cex" xmlns:w16cid="http://schemas.microsoft.com/office/word/2016/wordml/cid" xmlns:w16="http://schemas.microsoft.com/office/word/2018/wordml" xmlns:w16sdtdh="http://schemas.microsoft.com/office/word/2020/wordml/sdtdatahash" xmlns:w16se="http://schemas.microsoft.com/office/word/2015/wordml/symex" xmlns:wpg="http://schemas.microsoft.com/office/word/2010/wordprocessingGroup" xmlns:wpi="http://schemas.microsoft.com/office/word/2010/wordprocessingInk" xmlns:wne="http://schemas.microsoft.com/office/word/2006/wordml" xmlns:wps="http://schemas.microsoft.com/office/word/2010/wordprocessingShape" mc:Ignorable="w14 w15 w16se w16cid w16 w16cex w16sdtdh wp14">
   <w:abstractNum w:abstractNumId="0" w15:restartNumberingAfterBreak="0">
+    <w:nsid w:val="02C616B0"/>
+    <w:multiLevelType w:val="hybridMultilevel"/>
+    <w:tmpl w:val="239A45AE"/>
+    <w:lvl w:ilvl="0" w:tplc="38090015">
+      <w:start w:val="1"/>
+      <w:numFmt w:val="upperLetter"/>
+      <w:lvlText w:val="%1."/>
+      <w:lvlJc w:val="left"/>
+      <w:pPr>
+        <w:ind w:left="720" w:hanging="360"/>
+      </w:pPr>
+      <w:rPr>
+        <w:rFonts w:hint="default"/>
+      </w:rPr>
+    </w:lvl>
+    <w:lvl w:ilvl="1" w:tplc="38090019" w:tentative="1">
+      <w:start w:val="1"/>
+      <w:numFmt w:val="lowerLetter"/>
+      <w:lvlText w:val="%2."/>
+      <w:lvlJc w:val="left"/>
+      <w:pPr>
+        <w:ind w:left="1440" w:hanging="360"/>
+      </w:pPr>
+    </w:lvl>
+    <w:lvl w:ilvl="2" w:tplc="3809001B" w:tentative="1">
+      <w:start w:val="1"/>
+      <w:numFmt w:val="lowerRoman"/>
+      <w:lvlText w:val="%3."/>
+      <w:lvlJc w:val="right"/>
+      <w:pPr>
+        <w:ind w:left="2160" w:hanging="180"/>
+      </w:pPr>
+    </w:lvl>
+    <w:lvl w:ilvl="3" w:tplc="3809000F" w:tentative="1">
+      <w:start w:val="1"/>
+      <w:numFmt w:val="decimal"/>
+      <w:lvlText w:val="%4."/>
+      <w:lvlJc w:val="left"/>
+      <w:pPr>
+        <w:ind w:left="2880" w:hanging="360"/>
+      </w:pPr>
+    </w:lvl>
+    <w:lvl w:ilvl="4" w:tplc="38090019" w:tentative="1">
+      <w:start w:val="1"/>
+      <w:numFmt w:val="lowerLetter"/>
+      <w:lvlText w:val="%5."/>
+      <w:lvlJc w:val="left"/>
+      <w:pPr>
+        <w:ind w:left="3600" w:hanging="360"/>
+      </w:pPr>
+    </w:lvl>
+    <w:lvl w:ilvl="5" w:tplc="3809001B" w:tentative="1">
+      <w:start w:val="1"/>
+      <w:numFmt w:val="lowerRoman"/>
+      <w:lvlText w:val="%6."/>
+      <w:lvlJc w:val="right"/>
+      <w:pPr>
+        <w:ind w:left="4320" w:hanging="180"/>
+      </w:pPr>
+    </w:lvl>
+    <w:lvl w:ilvl="6" w:tplc="3809000F" w:tentative="1">
+      <w:start w:val="1"/>
+      <w:numFmt w:val="decimal"/>
+      <w:lvlText w:val="%7."/>
+      <w:lvlJc w:val="left"/>
+      <w:pPr>
+        <w:ind w:left="5040" w:hanging="360"/>
+      </w:pPr>
+    </w:lvl>
+    <w:lvl w:ilvl="7" w:tplc="38090019" w:tentative="1">
+      <w:start w:val="1"/>
+      <w:numFmt w:val="lowerLetter"/>
+      <w:lvlText w:val="%8."/>
+      <w:lvlJc w:val="left"/>
+      <w:pPr>
+        <w:ind w:left="5760" w:hanging="360"/>
+      </w:pPr>
+    </w:lvl>
+    <w:lvl w:ilvl="8" w:tplc="3809001B" w:tentative="1">
+      <w:start w:val="1"/>
+      <w:numFmt w:val="lowerRoman"/>
+      <w:lvlText w:val="%9."/>
+      <w:lvlJc w:val="right"/>
+      <w:pPr>
+        <w:ind w:left="6480" w:hanging="180"/>
+      </w:pPr>
+    </w:lvl>
+  </w:abstractNum>
+  <w:abstractNum w:abstractNumId="1" w15:restartNumberingAfterBreak="0">
     <w:nsid w:val="1BDE52B2"/>
     <w:multiLevelType w:val="multilevel"/>
     <w:tmpl w:val="5FA48CDA"/>
@@ -5972,7 +7156,7 @@
       </w:rPr>
     </w:lvl>
   </w:abstractNum>
-  <w:abstractNum w:abstractNumId="1" w15:restartNumberingAfterBreak="0">
+  <w:abstractNum w:abstractNumId="2" w15:restartNumberingAfterBreak="0">
     <w:nsid w:val="1F885064"/>
     <w:multiLevelType w:val="multilevel"/>
     <w:tmpl w:val="BC744A4E"/>
@@ -6085,7 +7269,7 @@
       </w:rPr>
     </w:lvl>
   </w:abstractNum>
-  <w:abstractNum w:abstractNumId="2" w15:restartNumberingAfterBreak="0">
+  <w:abstractNum w:abstractNumId="3" w15:restartNumberingAfterBreak="0">
     <w:nsid w:val="238448DB"/>
     <w:multiLevelType w:val="multilevel"/>
     <w:tmpl w:val="5E1A780A"/>
@@ -6198,7 +7382,7 @@
       </w:rPr>
     </w:lvl>
   </w:abstractNum>
-  <w:abstractNum w:abstractNumId="3" w15:restartNumberingAfterBreak="0">
+  <w:abstractNum w:abstractNumId="4" w15:restartNumberingAfterBreak="0">
     <w:nsid w:val="32122108"/>
     <w:multiLevelType w:val="multilevel"/>
     <w:tmpl w:val="EF1EDFFA"/>
@@ -6311,7 +7495,7 @@
       </w:rPr>
     </w:lvl>
   </w:abstractNum>
-  <w:abstractNum w:abstractNumId="4" w15:restartNumberingAfterBreak="0">
+  <w:abstractNum w:abstractNumId="5" w15:restartNumberingAfterBreak="0">
     <w:nsid w:val="3F085531"/>
     <w:multiLevelType w:val="multilevel"/>
     <w:tmpl w:val="0F72F3F2"/>
@@ -6424,7 +7608,7 @@
       </w:rPr>
     </w:lvl>
   </w:abstractNum>
-  <w:abstractNum w:abstractNumId="5" w15:restartNumberingAfterBreak="0">
+  <w:abstractNum w:abstractNumId="6" w15:restartNumberingAfterBreak="0">
     <w:nsid w:val="4426265F"/>
     <w:multiLevelType w:val="multilevel"/>
     <w:tmpl w:val="818E8536"/>
@@ -6537,7 +7721,7 @@
       </w:rPr>
     </w:lvl>
   </w:abstractNum>
-  <w:abstractNum w:abstractNumId="6" w15:restartNumberingAfterBreak="0">
+  <w:abstractNum w:abstractNumId="7" w15:restartNumberingAfterBreak="0">
     <w:nsid w:val="45C00AC6"/>
     <w:multiLevelType w:val="multilevel"/>
     <w:tmpl w:val="1B0CF27E"/>
@@ -6650,7 +7834,7 @@
       </w:rPr>
     </w:lvl>
   </w:abstractNum>
-  <w:abstractNum w:abstractNumId="7" w15:restartNumberingAfterBreak="0">
+  <w:abstractNum w:abstractNumId="8" w15:restartNumberingAfterBreak="0">
     <w:nsid w:val="4D741AE5"/>
     <w:multiLevelType w:val="multilevel"/>
     <w:tmpl w:val="EB966412"/>
@@ -6763,7 +7947,7 @@
       </w:rPr>
     </w:lvl>
   </w:abstractNum>
-  <w:abstractNum w:abstractNumId="8" w15:restartNumberingAfterBreak="0">
+  <w:abstractNum w:abstractNumId="9" w15:restartNumberingAfterBreak="0">
     <w:nsid w:val="5EB1089C"/>
     <w:multiLevelType w:val="multilevel"/>
     <w:tmpl w:val="D3528FD4"/>
@@ -6876,7 +8060,7 @@
       </w:rPr>
     </w:lvl>
   </w:abstractNum>
-  <w:abstractNum w:abstractNumId="9" w15:restartNumberingAfterBreak="0">
+  <w:abstractNum w:abstractNumId="10" w15:restartNumberingAfterBreak="0">
     <w:nsid w:val="6AB27EDB"/>
     <w:multiLevelType w:val="multilevel"/>
     <w:tmpl w:val="F86C0C1C"/>
@@ -6989,7 +8173,7 @@
       </w:rPr>
     </w:lvl>
   </w:abstractNum>
-  <w:abstractNum w:abstractNumId="10" w15:restartNumberingAfterBreak="0">
+  <w:abstractNum w:abstractNumId="11" w15:restartNumberingAfterBreak="0">
     <w:nsid w:val="6B89408E"/>
     <w:multiLevelType w:val="multilevel"/>
     <w:tmpl w:val="9ADA1C6C"/>
@@ -7102,7 +8286,96 @@
       </w:rPr>
     </w:lvl>
   </w:abstractNum>
-  <w:abstractNum w:abstractNumId="11" w15:restartNumberingAfterBreak="0">
+  <w:abstractNum w:abstractNumId="12" w15:restartNumberingAfterBreak="0">
+    <w:nsid w:val="6EC712CE"/>
+    <w:multiLevelType w:val="hybridMultilevel"/>
+    <w:tmpl w:val="561CCF66"/>
+    <w:lvl w:ilvl="0" w:tplc="38090015">
+      <w:start w:val="1"/>
+      <w:numFmt w:val="upperLetter"/>
+      <w:lvlText w:val="%1."/>
+      <w:lvlJc w:val="left"/>
+      <w:pPr>
+        <w:ind w:left="720" w:hanging="360"/>
+      </w:pPr>
+      <w:rPr>
+        <w:rFonts w:hint="default"/>
+      </w:rPr>
+    </w:lvl>
+    <w:lvl w:ilvl="1" w:tplc="38090019" w:tentative="1">
+      <w:start w:val="1"/>
+      <w:numFmt w:val="lowerLetter"/>
+      <w:lvlText w:val="%2."/>
+      <w:lvlJc w:val="left"/>
+      <w:pPr>
+        <w:ind w:left="1440" w:hanging="360"/>
+      </w:pPr>
+    </w:lvl>
+    <w:lvl w:ilvl="2" w:tplc="3809001B" w:tentative="1">
+      <w:start w:val="1"/>
+      <w:numFmt w:val="lowerRoman"/>
+      <w:lvlText w:val="%3."/>
+      <w:lvlJc w:val="right"/>
+      <w:pPr>
+        <w:ind w:left="2160" w:hanging="180"/>
+      </w:pPr>
+    </w:lvl>
+    <w:lvl w:ilvl="3" w:tplc="3809000F" w:tentative="1">
+      <w:start w:val="1"/>
+      <w:numFmt w:val="decimal"/>
+      <w:lvlText w:val="%4."/>
+      <w:lvlJc w:val="left"/>
+      <w:pPr>
+        <w:ind w:left="2880" w:hanging="360"/>
+      </w:pPr>
+    </w:lvl>
+    <w:lvl w:ilvl="4" w:tplc="38090019" w:tentative="1">
+      <w:start w:val="1"/>
+      <w:numFmt w:val="lowerLetter"/>
+      <w:lvlText w:val="%5."/>
+      <w:lvlJc w:val="left"/>
+      <w:pPr>
+        <w:ind w:left="3600" w:hanging="360"/>
+      </w:pPr>
+    </w:lvl>
+    <w:lvl w:ilvl="5" w:tplc="3809001B" w:tentative="1">
+      <w:start w:val="1"/>
+      <w:numFmt w:val="lowerRoman"/>
+      <w:lvlText w:val="%6."/>
+      <w:lvlJc w:val="right"/>
+      <w:pPr>
+        <w:ind w:left="4320" w:hanging="180"/>
+      </w:pPr>
+    </w:lvl>
+    <w:lvl w:ilvl="6" w:tplc="3809000F" w:tentative="1">
+      <w:start w:val="1"/>
+      <w:numFmt w:val="decimal"/>
+      <w:lvlText w:val="%7."/>
+      <w:lvlJc w:val="left"/>
+      <w:pPr>
+        <w:ind w:left="5040" w:hanging="360"/>
+      </w:pPr>
+    </w:lvl>
+    <w:lvl w:ilvl="7" w:tplc="38090019" w:tentative="1">
+      <w:start w:val="1"/>
+      <w:numFmt w:val="lowerLetter"/>
+      <w:lvlText w:val="%8."/>
+      <w:lvlJc w:val="left"/>
+      <w:pPr>
+        <w:ind w:left="5760" w:hanging="360"/>
+      </w:pPr>
+    </w:lvl>
+    <w:lvl w:ilvl="8" w:tplc="3809001B" w:tentative="1">
+      <w:start w:val="1"/>
+      <w:numFmt w:val="lowerRoman"/>
+      <w:lvlText w:val="%9."/>
+      <w:lvlJc w:val="right"/>
+      <w:pPr>
+        <w:ind w:left="6480" w:hanging="180"/>
+      </w:pPr>
+    </w:lvl>
+  </w:abstractNum>
+  <w:abstractNum w:abstractNumId="13" w15:restartNumberingAfterBreak="0">
     <w:nsid w:val="7FB21774"/>
     <w:multiLevelType w:val="multilevel"/>
     <w:tmpl w:val="F4C6EF8C"/>
@@ -7216,40 +8489,46 @@
     </w:lvl>
   </w:abstractNum>
   <w:num w:numId="1" w16cid:durableId="1743020352">
+    <w:abstractNumId w:val="10"/>
+  </w:num>
+  <w:num w:numId="2" w16cid:durableId="646664925">
+    <w:abstractNumId w:val="8"/>
+  </w:num>
+  <w:num w:numId="3" w16cid:durableId="1683315754">
+    <w:abstractNumId w:val="1"/>
+  </w:num>
+  <w:num w:numId="4" w16cid:durableId="511263028">
+    <w:abstractNumId w:val="6"/>
+  </w:num>
+  <w:num w:numId="5" w16cid:durableId="1918859254">
+    <w:abstractNumId w:val="3"/>
+  </w:num>
+  <w:num w:numId="6" w16cid:durableId="616377111">
+    <w:abstractNumId w:val="13"/>
+  </w:num>
+  <w:num w:numId="7" w16cid:durableId="765464097">
     <w:abstractNumId w:val="9"/>
   </w:num>
-  <w:num w:numId="2" w16cid:durableId="646664925">
+  <w:num w:numId="8" w16cid:durableId="1283803417">
+    <w:abstractNumId w:val="5"/>
+  </w:num>
+  <w:num w:numId="9" w16cid:durableId="1237478287">
     <w:abstractNumId w:val="7"/>
   </w:num>
-  <w:num w:numId="3" w16cid:durableId="1683315754">
-    <w:abstractNumId w:val="0"/>
+  <w:num w:numId="10" w16cid:durableId="72361343">
+    <w:abstractNumId w:val="11"/>
   </w:num>
-  <w:num w:numId="4" w16cid:durableId="511263028">
-    <w:abstractNumId w:val="5"/>
-  </w:num>
-  <w:num w:numId="5" w16cid:durableId="1918859254">
+  <w:num w:numId="11" w16cid:durableId="693917349">
     <w:abstractNumId w:val="2"/>
   </w:num>
-  <w:num w:numId="6" w16cid:durableId="616377111">
-    <w:abstractNumId w:val="11"/>
-  </w:num>
-  <w:num w:numId="7" w16cid:durableId="765464097">
-    <w:abstractNumId w:val="8"/>
-  </w:num>
-  <w:num w:numId="8" w16cid:durableId="1283803417">
+  <w:num w:numId="12" w16cid:durableId="817500861">
     <w:abstractNumId w:val="4"/>
   </w:num>
-  <w:num w:numId="9" w16cid:durableId="1237478287">
-    <w:abstractNumId w:val="6"/>
+  <w:num w:numId="13" w16cid:durableId="1812210247">
+    <w:abstractNumId w:val="12"/>
   </w:num>
-  <w:num w:numId="10" w16cid:durableId="72361343">
-    <w:abstractNumId w:val="10"/>
-  </w:num>
-  <w:num w:numId="11" w16cid:durableId="693917349">
-    <w:abstractNumId w:val="1"/>
-  </w:num>
-  <w:num w:numId="12" w16cid:durableId="817500861">
-    <w:abstractNumId w:val="3"/>
+  <w:num w:numId="14" w16cid:durableId="715161081">
+    <w:abstractNumId w:val="0"/>
   </w:num>
 </w:numbering>
 </file>
@@ -7840,6 +9119,17 @@
       </w:tblCellMar>
     </w:tblPr>
   </w:style>
+  <w:style w:type="paragraph" w:styleId="ListParagraph">
+    <w:name w:val="List Paragraph"/>
+    <w:basedOn w:val="Normal"/>
+    <w:uiPriority w:val="34"/>
+    <w:qFormat/>
+    <w:rsid w:val="006C74BD"/>
+    <w:pPr>
+      <w:ind w:left="720"/>
+      <w:contextualSpacing/>
+    </w:pPr>
+  </w:style>
 </w:styles>
 </file>
 

</xml_diff>